<commit_message>
docs aangepast en readme.
</commit_message>
<xml_diff>
--- a/docs/Muhammed Gursoy Logboek (23130032).docx
+++ b/docs/Muhammed Gursoy Logboek (23130032).docx
@@ -6352,8 +6352,6 @@
       </w:r>
       <w:r>
         <w:br/>
-      </w:r>
-      <w:r>
         <w:t xml:space="preserve">Ik gebruik filtering, sortering, en </w:t>
       </w:r>
       <w:proofErr w:type="spellStart"/>
@@ -6366,8 +6364,6 @@
       </w:r>
       <w:r>
         <w:br/>
-      </w:r>
-      <w:r>
         <w:t xml:space="preserve">Mijn Git-geschiedenis is duidelijk, met correcte branches en </w:t>
       </w:r>
       <w:proofErr w:type="spellStart"/>
@@ -6388,12 +6384,6 @@
           <w:szCs w:val="22"/>
         </w:rPr>
         <w:br/>
-      </w:r>
-      <w:r>
-        <w:rPr>
-          <w:sz w:val="24"/>
-          <w:szCs w:val="22"/>
-        </w:rPr>
         <w:t>Reflectie:</w:t>
       </w:r>
       <w:r>
@@ -6435,13 +6425,6 @@
           <w:szCs w:val="22"/>
         </w:rPr>
         <w:br/>
-      </w:r>
-      <w:r>
-        <w:rPr>
-          <w:sz w:val="24"/>
-          <w:szCs w:val="22"/>
-        </w:rPr>
-        <w:t>Transfer:</w:t>
       </w:r>
       <w:r>
         <w:rPr>
@@ -8776,6 +8759,7 @@
   <w:style w:type="character" w:default="1" w:styleId="Standaardalinea-lettertype">
     <w:name w:val="Default Paragraph Font"/>
     <w:uiPriority w:val="1"/>
+    <w:semiHidden/>
     <w:unhideWhenUsed/>
   </w:style>
   <w:style w:type="table" w:default="1" w:styleId="Standaardtabel">
@@ -9274,15 +9258,12 @@
 </file>
 
 <file path=customXml/item3.xml><?xml version="1.0" encoding="utf-8"?>
-<p:properties xmlns:p="http://schemas.microsoft.com/office/2006/metadata/properties" xmlns:xsi="http://www.w3.org/2001/XMLSchema-instance" xmlns:pc="http://schemas.microsoft.com/office/infopath/2007/PartnerControls">
-  <documentManagement>
-    <Opmerking xmlns="741b8b37-83d2-4d9a-b827-8c1c0f113d21" xsi:nil="true"/>
-    <lcf76f155ced4ddcb4097134ff3c332f xmlns="741b8b37-83d2-4d9a-b827-8c1c0f113d21">
-      <Terms xmlns="http://schemas.microsoft.com/office/infopath/2007/PartnerControls"/>
-    </lcf76f155ced4ddcb4097134ff3c332f>
-    <TaxCatchAll xmlns="d11bdb94-d558-4ffe-a4b0-092cbde21480" xsi:nil="true"/>
-  </documentManagement>
-</p:properties>
+<?mso-contentType ?>
+<FormTemplates xmlns="http://schemas.microsoft.com/sharepoint/v3/contenttype/forms">
+  <Display>DocumentLibraryForm</Display>
+  <Edit>DocumentLibraryForm</Edit>
+  <New>DocumentLibraryForm</New>
+</FormTemplates>
 </file>
 
 <file path=customXml/item4.xml><?xml version="1.0" encoding="utf-8"?>
@@ -9542,12 +9523,15 @@
 </file>
 
 <file path=customXml/item5.xml><?xml version="1.0" encoding="utf-8"?>
-<?mso-contentType ?>
-<FormTemplates xmlns="http://schemas.microsoft.com/sharepoint/v3/contenttype/forms">
-  <Display>DocumentLibraryForm</Display>
-  <Edit>DocumentLibraryForm</Edit>
-  <New>DocumentLibraryForm</New>
-</FormTemplates>
+<p:properties xmlns:p="http://schemas.microsoft.com/office/2006/metadata/properties" xmlns:xsi="http://www.w3.org/2001/XMLSchema-instance" xmlns:pc="http://schemas.microsoft.com/office/infopath/2007/PartnerControls">
+  <documentManagement>
+    <Opmerking xmlns="741b8b37-83d2-4d9a-b827-8c1c0f113d21" xsi:nil="true"/>
+    <lcf76f155ced4ddcb4097134ff3c332f xmlns="741b8b37-83d2-4d9a-b827-8c1c0f113d21">
+      <Terms xmlns="http://schemas.microsoft.com/office/infopath/2007/PartnerControls"/>
+    </lcf76f155ced4ddcb4097134ff3c332f>
+    <TaxCatchAll xmlns="d11bdb94-d558-4ffe-a4b0-092cbde21480" xsi:nil="true"/>
+  </documentManagement>
+</p:properties>
 </file>
 
 <file path=customXml/itemProps1.xml><?xml version="1.0" encoding="utf-8"?>
@@ -9567,12 +9551,9 @@
 </file>
 
 <file path=customXml/itemProps3.xml><?xml version="1.0" encoding="utf-8"?>
-<ds:datastoreItem xmlns:ds="http://schemas.openxmlformats.org/officeDocument/2006/customXml" ds:itemID="{3B928D29-59E1-4285-86CA-CD57DEA1A171}">
+<ds:datastoreItem xmlns:ds="http://schemas.openxmlformats.org/officeDocument/2006/customXml" ds:itemID="{5997B836-78BE-4946-93C9-94E456942C98}">
   <ds:schemaRefs>
-    <ds:schemaRef ds:uri="http://schemas.microsoft.com/office/2006/metadata/properties"/>
-    <ds:schemaRef ds:uri="http://schemas.microsoft.com/office/infopath/2007/PartnerControls"/>
-    <ds:schemaRef ds:uri="741b8b37-83d2-4d9a-b827-8c1c0f113d21"/>
-    <ds:schemaRef ds:uri="d11bdb94-d558-4ffe-a4b0-092cbde21480"/>
+    <ds:schemaRef ds:uri="http://schemas.microsoft.com/sharepoint/v3/contenttype/forms"/>
   </ds:schemaRefs>
 </ds:datastoreItem>
 </file>
@@ -9598,9 +9579,12 @@
 </file>
 
 <file path=customXml/itemProps5.xml><?xml version="1.0" encoding="utf-8"?>
-<ds:datastoreItem xmlns:ds="http://schemas.openxmlformats.org/officeDocument/2006/customXml" ds:itemID="{5997B836-78BE-4946-93C9-94E456942C98}">
+<ds:datastoreItem xmlns:ds="http://schemas.openxmlformats.org/officeDocument/2006/customXml" ds:itemID="{3B928D29-59E1-4285-86CA-CD57DEA1A171}">
   <ds:schemaRefs>
-    <ds:schemaRef ds:uri="http://schemas.microsoft.com/sharepoint/v3/contenttype/forms"/>
+    <ds:schemaRef ds:uri="http://schemas.microsoft.com/office/2006/metadata/properties"/>
+    <ds:schemaRef ds:uri="http://schemas.microsoft.com/office/infopath/2007/PartnerControls"/>
+    <ds:schemaRef ds:uri="741b8b37-83d2-4d9a-b827-8c1c0f113d21"/>
+    <ds:schemaRef ds:uri="d11bdb94-d558-4ffe-a4b0-092cbde21480"/>
   </ds:schemaRefs>
 </ds:datastoreItem>
 </file>
</xml_diff>